<commit_message>
finishing touches for deleiverable 2
</commit_message>
<xml_diff>
--- a/documents/FlyingMongeese_Deliverable_2_FocusGroup.docx
+++ b/documents/FlyingMongeese_Deliverable_2_FocusGroup.docx
@@ -6,18 +6,22 @@
       <w:pPr>
         <w:jc w:val="center"/>
         <w:rPr>
+          <w:rFonts w:ascii="Times New Roman" w:hAnsi="Times New Roman" w:cs="Times New Roman"/>
           <w:b/>
           <w:sz w:val="28"/>
         </w:rPr>
       </w:pPr>
-      <w:r>
-        <w:rPr>
+      <w:bookmarkStart w:id="0" w:name="_GoBack"/>
+      <w:r>
+        <w:rPr>
+          <w:rFonts w:ascii="Times New Roman" w:hAnsi="Times New Roman" w:cs="Times New Roman"/>
           <w:b/>
           <w:sz w:val="28"/>
         </w:rPr>
         <w:t>Focus group document:</w:t>
       </w:r>
     </w:p>
+    <w:bookmarkEnd w:id="0"/>
     <w:p>
       <w:r>
         <w:rPr>
@@ -500,16 +504,7 @@
           <w:sz w:val="24"/>
         </w:rPr>
         <w:lastRenderedPageBreak/>
-        <w:t>The fifth perso</w:t>
-      </w:r>
-      <w:bookmarkStart w:id="0" w:name="_GoBack"/>
-      <w:bookmarkEnd w:id="0"/>
-      <w:r>
-        <w:rPr>
-          <w:rFonts w:ascii="Times New Roman" w:hAnsi="Times New Roman" w:cs="Times New Roman"/>
-          <w:sz w:val="24"/>
-        </w:rPr>
-        <w:t>n</w:t>
+        <w:t>The fifth person</w:t>
       </w:r>
       <w:r>
         <w:rPr>

</xml_diff>

<commit_message>
Fixed formatting of focus group
</commit_message>
<xml_diff>
--- a/documents/FlyingMongeese_Deliverable_2_FocusGroup.docx
+++ b/documents/FlyingMongeese_Deliverable_2_FocusGroup.docx
@@ -11,25 +11,36 @@
           <w:sz w:val="28"/>
         </w:rPr>
       </w:pPr>
-      <w:bookmarkStart w:id="0" w:name="_GoBack"/>
       <w:r>
         <w:rPr>
           <w:rFonts w:ascii="Times New Roman" w:hAnsi="Times New Roman" w:cs="Times New Roman"/>
           <w:b/>
           <w:sz w:val="28"/>
         </w:rPr>
-        <w:t>Focus group document:</w:t>
+        <w:t>Focus group document</w:t>
       </w:r>
-    </w:p>
-    <w:bookmarkEnd w:id="0"/>
-    <w:p>
+      <w:bookmarkStart w:id="0" w:name="_GoBack"/>
+      <w:bookmarkEnd w:id="0"/>
+    </w:p>
+    <w:p>
+      <w:pPr>
+        <w:pStyle w:val="ListParagraph"/>
+        <w:numPr>
+          <w:ilvl w:val="0"/>
+          <w:numId w:val="1"/>
+        </w:numPr>
+        <w:rPr>
+          <w:rFonts w:ascii="Times New Roman" w:hAnsi="Times New Roman" w:cs="Times New Roman"/>
+          <w:b/>
+          <w:sz w:val="28"/>
+        </w:rPr>
+      </w:pPr>
       <w:r>
         <w:rPr>
           <w:rFonts w:ascii="Times New Roman" w:hAnsi="Times New Roman" w:cs="Times New Roman"/>
           <w:b/>
           <w:sz w:val="24"/>
         </w:rPr>
-        <w:lastRenderedPageBreak/>
         <w:t>Permission form</w:t>
       </w:r>
       <w:r>
@@ -45,9 +56,9 @@
           <w:noProof/>
         </w:rPr>
         <w:drawing>
-          <wp:inline distT="0" distB="0" distL="0" distR="0" wp14:anchorId="76E443F1" wp14:editId="7C042409">
-            <wp:extent cx="7924800" cy="5943600"/>
-            <wp:effectExtent l="0" t="0" r="0" b="0"/>
+          <wp:inline distT="0" distB="0" distL="0" distR="0" wp14:anchorId="76E443F1" wp14:editId="27E413C1">
+            <wp:extent cx="7246587" cy="5434940"/>
+            <wp:effectExtent l="0" t="8572" r="3492" b="3493"/>
             <wp:docPr id="6" name="Picture 6"/>
             <wp:cNvGraphicFramePr>
               <a:graphicFrameLocks xmlns:a="http://schemas.openxmlformats.org/drawingml/2006/main" noChangeAspect="1"/>
@@ -60,7 +71,79 @@
                     <pic:cNvPicPr/>
                   </pic:nvPicPr>
                   <pic:blipFill>
-                    <a:blip r:embed="rId4" cstate="print">
+                    <a:blip r:embed="rId5" cstate="print">
+                      <a:extLst>
+                        <a:ext uri="{28A0092B-C50C-407E-A947-70E740481C1C}">
+                          <a14:useLocalDpi xmlns:a14="http://schemas.microsoft.com/office/drawing/2010/main" val="0"/>
+                        </a:ext>
+                      </a:extLst>
+                    </a:blip>
+                    <a:stretch>
+                      <a:fillRect/>
+                    </a:stretch>
+                  </pic:blipFill>
+                  <pic:spPr>
+                    <a:xfrm rot="5400000">
+                      <a:off x="0" y="0"/>
+                      <a:ext cx="7254273" cy="5440705"/>
+                    </a:xfrm>
+                    <a:prstGeom prst="rect">
+                      <a:avLst/>
+                    </a:prstGeom>
+                  </pic:spPr>
+                </pic:pic>
+              </a:graphicData>
+            </a:graphic>
+          </wp:inline>
+        </w:drawing>
+      </w:r>
+    </w:p>
+    <w:p/>
+    <w:p>
+      <w:pPr>
+        <w:pStyle w:val="ListParagraph"/>
+        <w:numPr>
+          <w:ilvl w:val="0"/>
+          <w:numId w:val="1"/>
+        </w:numPr>
+        <w:rPr>
+          <w:rFonts w:ascii="Times New Roman" w:hAnsi="Times New Roman" w:cs="Times New Roman"/>
+          <w:b/>
+          <w:sz w:val="24"/>
+        </w:rPr>
+      </w:pPr>
+      <w:r>
+        <w:rPr>
+          <w:rFonts w:ascii="Times New Roman" w:hAnsi="Times New Roman" w:cs="Times New Roman"/>
+          <w:b/>
+          <w:sz w:val="24"/>
+        </w:rPr>
+        <w:lastRenderedPageBreak/>
+        <w:t>Script:</w:t>
+      </w:r>
+    </w:p>
+    <w:p>
+      <w:r>
+        <w:rPr>
+          <w:noProof/>
+        </w:rPr>
+        <w:drawing>
+          <wp:inline distT="0" distB="0" distL="0" distR="0" wp14:anchorId="29266442" wp14:editId="1417BE9B">
+            <wp:extent cx="7924800" cy="5943600"/>
+            <wp:effectExtent l="0" t="0" r="0" b="0"/>
+            <wp:docPr id="7" name="Picture 7"/>
+            <wp:cNvGraphicFramePr>
+              <a:graphicFrameLocks xmlns:a="http://schemas.openxmlformats.org/drawingml/2006/main" noChangeAspect="1"/>
+            </wp:cNvGraphicFramePr>
+            <a:graphic xmlns:a="http://schemas.openxmlformats.org/drawingml/2006/main">
+              <a:graphicData uri="http://schemas.openxmlformats.org/drawingml/2006/picture">
+                <pic:pic xmlns:pic="http://schemas.openxmlformats.org/drawingml/2006/picture">
+                  <pic:nvPicPr>
+                    <pic:cNvPr id="7" name="Scripts.jpg"/>
+                    <pic:cNvPicPr/>
+                  </pic:nvPicPr>
+                  <pic:blipFill>
+                    <a:blip r:embed="rId6" cstate="print">
                       <a:extLst>
                         <a:ext uri="{28A0092B-C50C-407E-A947-70E740481C1C}">
                           <a14:useLocalDpi xmlns:a14="http://schemas.microsoft.com/office/drawing/2010/main" val="0"/>
@@ -87,9 +170,13 @@
         </w:drawing>
       </w:r>
     </w:p>
-    <w:p/>
-    <w:p>
-      <w:pPr>
+    <w:p>
+      <w:pPr>
+        <w:pStyle w:val="ListParagraph"/>
+        <w:numPr>
+          <w:ilvl w:val="0"/>
+          <w:numId w:val="4"/>
+        </w:numPr>
         <w:rPr>
           <w:rFonts w:ascii="Times New Roman" w:hAnsi="Times New Roman" w:cs="Times New Roman"/>
           <w:b/>
@@ -102,67 +189,11 @@
           <w:b/>
           <w:sz w:val="24"/>
         </w:rPr>
-        <w:t>Script:</w:t>
+        <w:lastRenderedPageBreak/>
+        <w:t>Results:</w:t>
       </w:r>
     </w:p>
     <w:p>
-      <w:r>
-        <w:rPr>
-          <w:noProof/>
-        </w:rPr>
-        <w:lastRenderedPageBreak/>
-        <w:drawing>
-          <wp:inline distT="0" distB="0" distL="0" distR="0" wp14:anchorId="29266442" wp14:editId="1417BE9B">
-            <wp:extent cx="7924800" cy="5943600"/>
-            <wp:effectExtent l="0" t="0" r="0" b="0"/>
-            <wp:docPr id="7" name="Picture 7"/>
-            <wp:cNvGraphicFramePr>
-              <a:graphicFrameLocks xmlns:a="http://schemas.openxmlformats.org/drawingml/2006/main" noChangeAspect="1"/>
-            </wp:cNvGraphicFramePr>
-            <a:graphic xmlns:a="http://schemas.openxmlformats.org/drawingml/2006/main">
-              <a:graphicData uri="http://schemas.openxmlformats.org/drawingml/2006/picture">
-                <pic:pic xmlns:pic="http://schemas.openxmlformats.org/drawingml/2006/picture">
-                  <pic:nvPicPr>
-                    <pic:cNvPr id="7" name="Scripts.jpg"/>
-                    <pic:cNvPicPr/>
-                  </pic:nvPicPr>
-                  <pic:blipFill>
-                    <a:blip r:embed="rId5" cstate="print">
-                      <a:extLst>
-                        <a:ext uri="{28A0092B-C50C-407E-A947-70E740481C1C}">
-                          <a14:useLocalDpi xmlns:a14="http://schemas.microsoft.com/office/drawing/2010/main" val="0"/>
-                        </a:ext>
-                      </a:extLst>
-                    </a:blip>
-                    <a:stretch>
-                      <a:fillRect/>
-                    </a:stretch>
-                  </pic:blipFill>
-                  <pic:spPr>
-                    <a:xfrm rot="5400000">
-                      <a:off x="0" y="0"/>
-                      <a:ext cx="7924800" cy="5943600"/>
-                    </a:xfrm>
-                    <a:prstGeom prst="rect">
-                      <a:avLst/>
-                    </a:prstGeom>
-                  </pic:spPr>
-                </pic:pic>
-              </a:graphicData>
-            </a:graphic>
-          </wp:inline>
-        </w:drawing>
-      </w:r>
-    </w:p>
-    <w:p/>
-    <w:p/>
-    <w:p>
-      <w:pPr>
-        <w:rPr>
-          <w:rFonts w:ascii="Times New Roman" w:hAnsi="Times New Roman" w:cs="Times New Roman"/>
-          <w:sz w:val="24"/>
-        </w:rPr>
-      </w:pPr>
       <w:r>
         <w:rPr>
           <w:rFonts w:ascii="Times New Roman" w:hAnsi="Times New Roman" w:cs="Times New Roman"/>
@@ -200,7 +231,7 @@
                     <pic:cNvPicPr/>
                   </pic:nvPicPr>
                   <pic:blipFill>
-                    <a:blip r:embed="rId6" cstate="print">
+                    <a:blip r:embed="rId7" cstate="print">
                       <a:extLst>
                         <a:ext uri="{28A0092B-C50C-407E-A947-70E740481C1C}">
                           <a14:useLocalDpi xmlns:a14="http://schemas.microsoft.com/office/drawing/2010/main" val="0"/>
@@ -242,6 +273,86 @@
           <w:sz w:val="24"/>
         </w:rPr>
       </w:pPr>
+    </w:p>
+    <w:p>
+      <w:pPr>
+        <w:rPr>
+          <w:rFonts w:ascii="Times New Roman" w:hAnsi="Times New Roman" w:cs="Times New Roman"/>
+          <w:sz w:val="24"/>
+        </w:rPr>
+      </w:pPr>
+    </w:p>
+    <w:p>
+      <w:pPr>
+        <w:rPr>
+          <w:rFonts w:ascii="Times New Roman" w:hAnsi="Times New Roman" w:cs="Times New Roman"/>
+          <w:sz w:val="24"/>
+        </w:rPr>
+      </w:pPr>
+    </w:p>
+    <w:p>
+      <w:pPr>
+        <w:rPr>
+          <w:rFonts w:ascii="Times New Roman" w:hAnsi="Times New Roman" w:cs="Times New Roman"/>
+          <w:sz w:val="24"/>
+        </w:rPr>
+      </w:pPr>
+    </w:p>
+    <w:p>
+      <w:pPr>
+        <w:rPr>
+          <w:rFonts w:ascii="Times New Roman" w:hAnsi="Times New Roman" w:cs="Times New Roman"/>
+          <w:sz w:val="24"/>
+        </w:rPr>
+      </w:pPr>
+    </w:p>
+    <w:p>
+      <w:pPr>
+        <w:rPr>
+          <w:rFonts w:ascii="Times New Roman" w:hAnsi="Times New Roman" w:cs="Times New Roman"/>
+          <w:sz w:val="24"/>
+        </w:rPr>
+      </w:pPr>
+    </w:p>
+    <w:p>
+      <w:pPr>
+        <w:rPr>
+          <w:rFonts w:ascii="Times New Roman" w:hAnsi="Times New Roman" w:cs="Times New Roman"/>
+          <w:sz w:val="24"/>
+        </w:rPr>
+      </w:pPr>
+    </w:p>
+    <w:p>
+      <w:pPr>
+        <w:rPr>
+          <w:rFonts w:ascii="Times New Roman" w:hAnsi="Times New Roman" w:cs="Times New Roman"/>
+          <w:sz w:val="24"/>
+        </w:rPr>
+      </w:pPr>
+    </w:p>
+    <w:p>
+      <w:pPr>
+        <w:rPr>
+          <w:rFonts w:ascii="Times New Roman" w:hAnsi="Times New Roman" w:cs="Times New Roman"/>
+          <w:sz w:val="24"/>
+        </w:rPr>
+      </w:pPr>
+    </w:p>
+    <w:p>
+      <w:pPr>
+        <w:rPr>
+          <w:rFonts w:ascii="Times New Roman" w:hAnsi="Times New Roman" w:cs="Times New Roman"/>
+          <w:sz w:val="24"/>
+        </w:rPr>
+      </w:pPr>
+    </w:p>
+    <w:p>
+      <w:pPr>
+        <w:rPr>
+          <w:rFonts w:ascii="Times New Roman" w:hAnsi="Times New Roman" w:cs="Times New Roman"/>
+          <w:sz w:val="24"/>
+        </w:rPr>
+      </w:pPr>
       <w:r>
         <w:rPr>
           <w:rFonts w:ascii="Times New Roman" w:hAnsi="Times New Roman" w:cs="Times New Roman"/>
@@ -279,7 +390,6 @@
           <w:noProof/>
           <w:sz w:val="24"/>
         </w:rPr>
-        <w:lastRenderedPageBreak/>
         <w:drawing>
           <wp:inline distT="0" distB="0" distL="0" distR="0" wp14:anchorId="042EC8E6" wp14:editId="198F3427">
             <wp:extent cx="5943600" cy="4457700"/>
@@ -296,7 +406,7 @@
                     <pic:cNvPicPr/>
                   </pic:nvPicPr>
                   <pic:blipFill>
-                    <a:blip r:embed="rId7" cstate="print">
+                    <a:blip r:embed="rId8" cstate="print">
                       <a:extLst>
                         <a:ext uri="{28A0092B-C50C-407E-A947-70E740481C1C}">
                           <a14:useLocalDpi xmlns:a14="http://schemas.microsoft.com/office/drawing/2010/main" val="0"/>
@@ -338,6 +448,86 @@
           <w:sz w:val="24"/>
         </w:rPr>
       </w:pPr>
+    </w:p>
+    <w:p>
+      <w:pPr>
+        <w:rPr>
+          <w:rFonts w:ascii="Times New Roman" w:hAnsi="Times New Roman" w:cs="Times New Roman"/>
+          <w:sz w:val="24"/>
+        </w:rPr>
+      </w:pPr>
+    </w:p>
+    <w:p>
+      <w:pPr>
+        <w:rPr>
+          <w:rFonts w:ascii="Times New Roman" w:hAnsi="Times New Roman" w:cs="Times New Roman"/>
+          <w:sz w:val="24"/>
+        </w:rPr>
+      </w:pPr>
+    </w:p>
+    <w:p>
+      <w:pPr>
+        <w:rPr>
+          <w:rFonts w:ascii="Times New Roman" w:hAnsi="Times New Roman" w:cs="Times New Roman"/>
+          <w:sz w:val="24"/>
+        </w:rPr>
+      </w:pPr>
+    </w:p>
+    <w:p>
+      <w:pPr>
+        <w:rPr>
+          <w:rFonts w:ascii="Times New Roman" w:hAnsi="Times New Roman" w:cs="Times New Roman"/>
+          <w:sz w:val="24"/>
+        </w:rPr>
+      </w:pPr>
+    </w:p>
+    <w:p>
+      <w:pPr>
+        <w:rPr>
+          <w:rFonts w:ascii="Times New Roman" w:hAnsi="Times New Roman" w:cs="Times New Roman"/>
+          <w:sz w:val="24"/>
+        </w:rPr>
+      </w:pPr>
+    </w:p>
+    <w:p>
+      <w:pPr>
+        <w:rPr>
+          <w:rFonts w:ascii="Times New Roman" w:hAnsi="Times New Roman" w:cs="Times New Roman"/>
+          <w:sz w:val="24"/>
+        </w:rPr>
+      </w:pPr>
+    </w:p>
+    <w:p>
+      <w:pPr>
+        <w:rPr>
+          <w:rFonts w:ascii="Times New Roman" w:hAnsi="Times New Roman" w:cs="Times New Roman"/>
+          <w:sz w:val="24"/>
+        </w:rPr>
+      </w:pPr>
+    </w:p>
+    <w:p>
+      <w:pPr>
+        <w:rPr>
+          <w:rFonts w:ascii="Times New Roman" w:hAnsi="Times New Roman" w:cs="Times New Roman"/>
+          <w:sz w:val="24"/>
+        </w:rPr>
+      </w:pPr>
+    </w:p>
+    <w:p>
+      <w:pPr>
+        <w:rPr>
+          <w:rFonts w:ascii="Times New Roman" w:hAnsi="Times New Roman" w:cs="Times New Roman"/>
+          <w:sz w:val="24"/>
+        </w:rPr>
+      </w:pPr>
+    </w:p>
+    <w:p>
+      <w:pPr>
+        <w:rPr>
+          <w:rFonts w:ascii="Times New Roman" w:hAnsi="Times New Roman" w:cs="Times New Roman"/>
+          <w:sz w:val="24"/>
+        </w:rPr>
+      </w:pPr>
       <w:r>
         <w:rPr>
           <w:rFonts w:ascii="Times New Roman" w:hAnsi="Times New Roman" w:cs="Times New Roman"/>
@@ -359,7 +549,6 @@
           <w:noProof/>
           <w:sz w:val="24"/>
         </w:rPr>
-        <w:lastRenderedPageBreak/>
         <w:drawing>
           <wp:inline distT="0" distB="0" distL="0" distR="0" wp14:anchorId="6E128566" wp14:editId="5AA9C898">
             <wp:extent cx="4457700" cy="5943600"/>
@@ -376,7 +565,7 @@
                     <pic:cNvPicPr/>
                   </pic:nvPicPr>
                   <pic:blipFill>
-                    <a:blip r:embed="rId8" cstate="print">
+                    <a:blip r:embed="rId9" cstate="print">
                       <a:extLst>
                         <a:ext uri="{28A0092B-C50C-407E-A947-70E740481C1C}">
                           <a14:useLocalDpi xmlns:a14="http://schemas.microsoft.com/office/drawing/2010/main" val="0"/>
@@ -418,6 +607,86 @@
           <w:sz w:val="24"/>
         </w:rPr>
       </w:pPr>
+    </w:p>
+    <w:p>
+      <w:pPr>
+        <w:rPr>
+          <w:rFonts w:ascii="Times New Roman" w:hAnsi="Times New Roman" w:cs="Times New Roman"/>
+          <w:sz w:val="24"/>
+        </w:rPr>
+      </w:pPr>
+    </w:p>
+    <w:p>
+      <w:pPr>
+        <w:rPr>
+          <w:rFonts w:ascii="Times New Roman" w:hAnsi="Times New Roman" w:cs="Times New Roman"/>
+          <w:sz w:val="24"/>
+        </w:rPr>
+      </w:pPr>
+    </w:p>
+    <w:p>
+      <w:pPr>
+        <w:rPr>
+          <w:rFonts w:ascii="Times New Roman" w:hAnsi="Times New Roman" w:cs="Times New Roman"/>
+          <w:sz w:val="24"/>
+        </w:rPr>
+      </w:pPr>
+    </w:p>
+    <w:p>
+      <w:pPr>
+        <w:rPr>
+          <w:rFonts w:ascii="Times New Roman" w:hAnsi="Times New Roman" w:cs="Times New Roman"/>
+          <w:sz w:val="24"/>
+        </w:rPr>
+      </w:pPr>
+    </w:p>
+    <w:p>
+      <w:pPr>
+        <w:rPr>
+          <w:rFonts w:ascii="Times New Roman" w:hAnsi="Times New Roman" w:cs="Times New Roman"/>
+          <w:sz w:val="24"/>
+        </w:rPr>
+      </w:pPr>
+    </w:p>
+    <w:p>
+      <w:pPr>
+        <w:rPr>
+          <w:rFonts w:ascii="Times New Roman" w:hAnsi="Times New Roman" w:cs="Times New Roman"/>
+          <w:sz w:val="24"/>
+        </w:rPr>
+      </w:pPr>
+    </w:p>
+    <w:p>
+      <w:pPr>
+        <w:rPr>
+          <w:rFonts w:ascii="Times New Roman" w:hAnsi="Times New Roman" w:cs="Times New Roman"/>
+          <w:sz w:val="24"/>
+        </w:rPr>
+      </w:pPr>
+    </w:p>
+    <w:p>
+      <w:pPr>
+        <w:rPr>
+          <w:rFonts w:ascii="Times New Roman" w:hAnsi="Times New Roman" w:cs="Times New Roman"/>
+          <w:sz w:val="24"/>
+        </w:rPr>
+      </w:pPr>
+    </w:p>
+    <w:p>
+      <w:pPr>
+        <w:rPr>
+          <w:rFonts w:ascii="Times New Roman" w:hAnsi="Times New Roman" w:cs="Times New Roman"/>
+          <w:sz w:val="24"/>
+        </w:rPr>
+      </w:pPr>
+    </w:p>
+    <w:p>
+      <w:pPr>
+        <w:rPr>
+          <w:rFonts w:ascii="Times New Roman" w:hAnsi="Times New Roman" w:cs="Times New Roman"/>
+          <w:sz w:val="24"/>
+        </w:rPr>
+      </w:pPr>
       <w:r>
         <w:rPr>
           <w:rFonts w:ascii="Times New Roman" w:hAnsi="Times New Roman" w:cs="Times New Roman"/>
@@ -439,7 +708,6 @@
           <w:noProof/>
           <w:sz w:val="24"/>
         </w:rPr>
-        <w:lastRenderedPageBreak/>
         <w:drawing>
           <wp:inline distT="0" distB="0" distL="0" distR="0" wp14:anchorId="2FFB3252" wp14:editId="1DA3656D">
             <wp:extent cx="4457700" cy="5943600"/>
@@ -456,7 +724,7 @@
                     <pic:cNvPicPr/>
                   </pic:nvPicPr>
                   <pic:blipFill>
-                    <a:blip r:embed="rId9" cstate="print">
+                    <a:blip r:embed="rId10" cstate="print">
                       <a:extLst>
                         <a:ext uri="{28A0092B-C50C-407E-A947-70E740481C1C}">
                           <a14:useLocalDpi xmlns:a14="http://schemas.microsoft.com/office/drawing/2010/main" val="0"/>
@@ -535,7 +803,7 @@
                     <pic:cNvPicPr/>
                   </pic:nvPicPr>
                   <pic:blipFill>
-                    <a:blip r:embed="rId10" cstate="print">
+                    <a:blip r:embed="rId11" cstate="print">
                       <a:extLst>
                         <a:ext uri="{28A0092B-C50C-407E-A947-70E740481C1C}">
                           <a14:useLocalDpi xmlns:a14="http://schemas.microsoft.com/office/drawing/2010/main" val="0"/>
@@ -578,6 +846,475 @@
     </w:sectPr>
   </w:body>
 </w:document>
+</file>
+
+<file path=word/numbering.xml><?xml version="1.0" encoding="utf-8"?>
+<w:numbering xmlns:wpc="http://schemas.microsoft.com/office/word/2010/wordprocessingCanvas" xmlns:cx="http://schemas.microsoft.com/office/drawing/2014/chartex" xmlns:cx1="http://schemas.microsoft.com/office/drawing/2015/9/8/chartex" xmlns:cx2="http://schemas.microsoft.com/office/drawing/2015/10/21/chartex" xmlns:cx3="http://schemas.microsoft.com/office/drawing/2016/5/9/chartex" xmlns:cx4="http://schemas.microsoft.com/office/drawing/2016/5/10/chartex" xmlns:cx5="http://schemas.microsoft.com/office/drawing/2016/5/11/chartex" xmlns:cx6="http://schemas.microsoft.com/office/drawing/2016/5/12/chartex" xmlns:cx7="http://schemas.microsoft.com/office/drawing/2016/5/13/chartex" xmlns:cx8="http://schemas.microsoft.com/office/drawing/2016/5/14/chartex" xmlns:mc="http://schemas.openxmlformats.org/markup-compatibility/2006" xmlns:aink="http://schemas.microsoft.com/office/drawing/2016/ink" xmlns:am3d="http://schemas.microsoft.com/office/drawing/2017/model3d" xmlns:o="urn:schemas-microsoft-com:office:office" xmlns:r="http://schemas.openxmlformats.org/officeDocument/2006/relationships" xmlns:m="http://schemas.openxmlformats.org/officeDocument/2006/math" xmlns:v="urn:schemas-microsoft-com:vml" xmlns:wp14="http://schemas.microsoft.com/office/word/2010/wordprocessingDrawing" xmlns:wp="http://schemas.openxmlformats.org/drawingml/2006/wordprocessingDrawing" xmlns:w10="urn:schemas-microsoft-com:office:word" xmlns:w="http://schemas.openxmlformats.org/wordprocessingml/2006/main" xmlns:w14="http://schemas.microsoft.com/office/word/2010/wordml" xmlns:w15="http://schemas.microsoft.com/office/word/2012/wordml" xmlns:w16cid="http://schemas.microsoft.com/office/word/2016/wordml/cid" xmlns:w16se="http://schemas.microsoft.com/office/word/2015/wordml/symex" xmlns:wpg="http://schemas.microsoft.com/office/word/2010/wordprocessingGroup" xmlns:wpi="http://schemas.microsoft.com/office/word/2010/wordprocessingInk" xmlns:wne="http://schemas.microsoft.com/office/word/2006/wordml" xmlns:wps="http://schemas.microsoft.com/office/word/2010/wordprocessingShape" mc:Ignorable="w14 w15 w16se w16cid wp14">
+  <w:abstractNum w:abstractNumId="0" w15:restartNumberingAfterBreak="0">
+    <w:nsid w:val="46A15349"/>
+    <w:multiLevelType w:val="hybridMultilevel"/>
+    <w:tmpl w:val="AFEEE0AE"/>
+    <w:lvl w:ilvl="0" w:tplc="04090001">
+      <w:start w:val="1"/>
+      <w:numFmt w:val="bullet"/>
+      <w:lvlText w:val=""/>
+      <w:lvlJc w:val="left"/>
+      <w:pPr>
+        <w:ind w:left="720" w:hanging="360"/>
+      </w:pPr>
+      <w:rPr>
+        <w:rFonts w:ascii="Symbol" w:hAnsi="Symbol" w:hint="default"/>
+      </w:rPr>
+    </w:lvl>
+    <w:lvl w:ilvl="1" w:tplc="04090003" w:tentative="1">
+      <w:start w:val="1"/>
+      <w:numFmt w:val="bullet"/>
+      <w:lvlText w:val="o"/>
+      <w:lvlJc w:val="left"/>
+      <w:pPr>
+        <w:ind w:left="1440" w:hanging="360"/>
+      </w:pPr>
+      <w:rPr>
+        <w:rFonts w:ascii="Courier New" w:hAnsi="Courier New" w:cs="Courier New" w:hint="default"/>
+      </w:rPr>
+    </w:lvl>
+    <w:lvl w:ilvl="2" w:tplc="04090005" w:tentative="1">
+      <w:start w:val="1"/>
+      <w:numFmt w:val="bullet"/>
+      <w:lvlText w:val=""/>
+      <w:lvlJc w:val="left"/>
+      <w:pPr>
+        <w:ind w:left="2160" w:hanging="360"/>
+      </w:pPr>
+      <w:rPr>
+        <w:rFonts w:ascii="Wingdings" w:hAnsi="Wingdings" w:hint="default"/>
+      </w:rPr>
+    </w:lvl>
+    <w:lvl w:ilvl="3" w:tplc="04090001" w:tentative="1">
+      <w:start w:val="1"/>
+      <w:numFmt w:val="bullet"/>
+      <w:lvlText w:val=""/>
+      <w:lvlJc w:val="left"/>
+      <w:pPr>
+        <w:ind w:left="2880" w:hanging="360"/>
+      </w:pPr>
+      <w:rPr>
+        <w:rFonts w:ascii="Symbol" w:hAnsi="Symbol" w:hint="default"/>
+      </w:rPr>
+    </w:lvl>
+    <w:lvl w:ilvl="4" w:tplc="04090003" w:tentative="1">
+      <w:start w:val="1"/>
+      <w:numFmt w:val="bullet"/>
+      <w:lvlText w:val="o"/>
+      <w:lvlJc w:val="left"/>
+      <w:pPr>
+        <w:ind w:left="3600" w:hanging="360"/>
+      </w:pPr>
+      <w:rPr>
+        <w:rFonts w:ascii="Courier New" w:hAnsi="Courier New" w:cs="Courier New" w:hint="default"/>
+      </w:rPr>
+    </w:lvl>
+    <w:lvl w:ilvl="5" w:tplc="04090005" w:tentative="1">
+      <w:start w:val="1"/>
+      <w:numFmt w:val="bullet"/>
+      <w:lvlText w:val=""/>
+      <w:lvlJc w:val="left"/>
+      <w:pPr>
+        <w:ind w:left="4320" w:hanging="360"/>
+      </w:pPr>
+      <w:rPr>
+        <w:rFonts w:ascii="Wingdings" w:hAnsi="Wingdings" w:hint="default"/>
+      </w:rPr>
+    </w:lvl>
+    <w:lvl w:ilvl="6" w:tplc="04090001" w:tentative="1">
+      <w:start w:val="1"/>
+      <w:numFmt w:val="bullet"/>
+      <w:lvlText w:val=""/>
+      <w:lvlJc w:val="left"/>
+      <w:pPr>
+        <w:ind w:left="5040" w:hanging="360"/>
+      </w:pPr>
+      <w:rPr>
+        <w:rFonts w:ascii="Symbol" w:hAnsi="Symbol" w:hint="default"/>
+      </w:rPr>
+    </w:lvl>
+    <w:lvl w:ilvl="7" w:tplc="04090003" w:tentative="1">
+      <w:start w:val="1"/>
+      <w:numFmt w:val="bullet"/>
+      <w:lvlText w:val="o"/>
+      <w:lvlJc w:val="left"/>
+      <w:pPr>
+        <w:ind w:left="5760" w:hanging="360"/>
+      </w:pPr>
+      <w:rPr>
+        <w:rFonts w:ascii="Courier New" w:hAnsi="Courier New" w:cs="Courier New" w:hint="default"/>
+      </w:rPr>
+    </w:lvl>
+    <w:lvl w:ilvl="8" w:tplc="04090005" w:tentative="1">
+      <w:start w:val="1"/>
+      <w:numFmt w:val="bullet"/>
+      <w:lvlText w:val=""/>
+      <w:lvlJc w:val="left"/>
+      <w:pPr>
+        <w:ind w:left="6480" w:hanging="360"/>
+      </w:pPr>
+      <w:rPr>
+        <w:rFonts w:ascii="Wingdings" w:hAnsi="Wingdings" w:hint="default"/>
+      </w:rPr>
+    </w:lvl>
+  </w:abstractNum>
+  <w:abstractNum w:abstractNumId="1" w15:restartNumberingAfterBreak="0">
+    <w:nsid w:val="556541D8"/>
+    <w:multiLevelType w:val="hybridMultilevel"/>
+    <w:tmpl w:val="88F2386E"/>
+    <w:lvl w:ilvl="0" w:tplc="04090001">
+      <w:start w:val="1"/>
+      <w:numFmt w:val="bullet"/>
+      <w:lvlText w:val=""/>
+      <w:lvlJc w:val="left"/>
+      <w:pPr>
+        <w:ind w:left="720" w:hanging="360"/>
+      </w:pPr>
+      <w:rPr>
+        <w:rFonts w:ascii="Symbol" w:hAnsi="Symbol" w:hint="default"/>
+      </w:rPr>
+    </w:lvl>
+    <w:lvl w:ilvl="1" w:tplc="04090003" w:tentative="1">
+      <w:start w:val="1"/>
+      <w:numFmt w:val="bullet"/>
+      <w:lvlText w:val="o"/>
+      <w:lvlJc w:val="left"/>
+      <w:pPr>
+        <w:ind w:left="1440" w:hanging="360"/>
+      </w:pPr>
+      <w:rPr>
+        <w:rFonts w:ascii="Courier New" w:hAnsi="Courier New" w:cs="Courier New" w:hint="default"/>
+      </w:rPr>
+    </w:lvl>
+    <w:lvl w:ilvl="2" w:tplc="04090005" w:tentative="1">
+      <w:start w:val="1"/>
+      <w:numFmt w:val="bullet"/>
+      <w:lvlText w:val=""/>
+      <w:lvlJc w:val="left"/>
+      <w:pPr>
+        <w:ind w:left="2160" w:hanging="360"/>
+      </w:pPr>
+      <w:rPr>
+        <w:rFonts w:ascii="Wingdings" w:hAnsi="Wingdings" w:hint="default"/>
+      </w:rPr>
+    </w:lvl>
+    <w:lvl w:ilvl="3" w:tplc="04090001" w:tentative="1">
+      <w:start w:val="1"/>
+      <w:numFmt w:val="bullet"/>
+      <w:lvlText w:val=""/>
+      <w:lvlJc w:val="left"/>
+      <w:pPr>
+        <w:ind w:left="2880" w:hanging="360"/>
+      </w:pPr>
+      <w:rPr>
+        <w:rFonts w:ascii="Symbol" w:hAnsi="Symbol" w:hint="default"/>
+      </w:rPr>
+    </w:lvl>
+    <w:lvl w:ilvl="4" w:tplc="04090003" w:tentative="1">
+      <w:start w:val="1"/>
+      <w:numFmt w:val="bullet"/>
+      <w:lvlText w:val="o"/>
+      <w:lvlJc w:val="left"/>
+      <w:pPr>
+        <w:ind w:left="3600" w:hanging="360"/>
+      </w:pPr>
+      <w:rPr>
+        <w:rFonts w:ascii="Courier New" w:hAnsi="Courier New" w:cs="Courier New" w:hint="default"/>
+      </w:rPr>
+    </w:lvl>
+    <w:lvl w:ilvl="5" w:tplc="04090005" w:tentative="1">
+      <w:start w:val="1"/>
+      <w:numFmt w:val="bullet"/>
+      <w:lvlText w:val=""/>
+      <w:lvlJc w:val="left"/>
+      <w:pPr>
+        <w:ind w:left="4320" w:hanging="360"/>
+      </w:pPr>
+      <w:rPr>
+        <w:rFonts w:ascii="Wingdings" w:hAnsi="Wingdings" w:hint="default"/>
+      </w:rPr>
+    </w:lvl>
+    <w:lvl w:ilvl="6" w:tplc="04090001" w:tentative="1">
+      <w:start w:val="1"/>
+      <w:numFmt w:val="bullet"/>
+      <w:lvlText w:val=""/>
+      <w:lvlJc w:val="left"/>
+      <w:pPr>
+        <w:ind w:left="5040" w:hanging="360"/>
+      </w:pPr>
+      <w:rPr>
+        <w:rFonts w:ascii="Symbol" w:hAnsi="Symbol" w:hint="default"/>
+      </w:rPr>
+    </w:lvl>
+    <w:lvl w:ilvl="7" w:tplc="04090003" w:tentative="1">
+      <w:start w:val="1"/>
+      <w:numFmt w:val="bullet"/>
+      <w:lvlText w:val="o"/>
+      <w:lvlJc w:val="left"/>
+      <w:pPr>
+        <w:ind w:left="5760" w:hanging="360"/>
+      </w:pPr>
+      <w:rPr>
+        <w:rFonts w:ascii="Courier New" w:hAnsi="Courier New" w:cs="Courier New" w:hint="default"/>
+      </w:rPr>
+    </w:lvl>
+    <w:lvl w:ilvl="8" w:tplc="04090005" w:tentative="1">
+      <w:start w:val="1"/>
+      <w:numFmt w:val="bullet"/>
+      <w:lvlText w:val=""/>
+      <w:lvlJc w:val="left"/>
+      <w:pPr>
+        <w:ind w:left="6480" w:hanging="360"/>
+      </w:pPr>
+      <w:rPr>
+        <w:rFonts w:ascii="Wingdings" w:hAnsi="Wingdings" w:hint="default"/>
+      </w:rPr>
+    </w:lvl>
+  </w:abstractNum>
+  <w:abstractNum w:abstractNumId="2" w15:restartNumberingAfterBreak="0">
+    <w:nsid w:val="6D076B20"/>
+    <w:multiLevelType w:val="hybridMultilevel"/>
+    <w:tmpl w:val="07943654"/>
+    <w:lvl w:ilvl="0" w:tplc="04090001">
+      <w:start w:val="1"/>
+      <w:numFmt w:val="bullet"/>
+      <w:lvlText w:val=""/>
+      <w:lvlJc w:val="left"/>
+      <w:pPr>
+        <w:ind w:left="720" w:hanging="360"/>
+      </w:pPr>
+      <w:rPr>
+        <w:rFonts w:ascii="Symbol" w:hAnsi="Symbol" w:hint="default"/>
+      </w:rPr>
+    </w:lvl>
+    <w:lvl w:ilvl="1" w:tplc="04090003" w:tentative="1">
+      <w:start w:val="1"/>
+      <w:numFmt w:val="bullet"/>
+      <w:lvlText w:val="o"/>
+      <w:lvlJc w:val="left"/>
+      <w:pPr>
+        <w:ind w:left="1440" w:hanging="360"/>
+      </w:pPr>
+      <w:rPr>
+        <w:rFonts w:ascii="Courier New" w:hAnsi="Courier New" w:cs="Courier New" w:hint="default"/>
+      </w:rPr>
+    </w:lvl>
+    <w:lvl w:ilvl="2" w:tplc="04090005" w:tentative="1">
+      <w:start w:val="1"/>
+      <w:numFmt w:val="bullet"/>
+      <w:lvlText w:val=""/>
+      <w:lvlJc w:val="left"/>
+      <w:pPr>
+        <w:ind w:left="2160" w:hanging="360"/>
+      </w:pPr>
+      <w:rPr>
+        <w:rFonts w:ascii="Wingdings" w:hAnsi="Wingdings" w:hint="default"/>
+      </w:rPr>
+    </w:lvl>
+    <w:lvl w:ilvl="3" w:tplc="04090001" w:tentative="1">
+      <w:start w:val="1"/>
+      <w:numFmt w:val="bullet"/>
+      <w:lvlText w:val=""/>
+      <w:lvlJc w:val="left"/>
+      <w:pPr>
+        <w:ind w:left="2880" w:hanging="360"/>
+      </w:pPr>
+      <w:rPr>
+        <w:rFonts w:ascii="Symbol" w:hAnsi="Symbol" w:hint="default"/>
+      </w:rPr>
+    </w:lvl>
+    <w:lvl w:ilvl="4" w:tplc="04090003" w:tentative="1">
+      <w:start w:val="1"/>
+      <w:numFmt w:val="bullet"/>
+      <w:lvlText w:val="o"/>
+      <w:lvlJc w:val="left"/>
+      <w:pPr>
+        <w:ind w:left="3600" w:hanging="360"/>
+      </w:pPr>
+      <w:rPr>
+        <w:rFonts w:ascii="Courier New" w:hAnsi="Courier New" w:cs="Courier New" w:hint="default"/>
+      </w:rPr>
+    </w:lvl>
+    <w:lvl w:ilvl="5" w:tplc="04090005" w:tentative="1">
+      <w:start w:val="1"/>
+      <w:numFmt w:val="bullet"/>
+      <w:lvlText w:val=""/>
+      <w:lvlJc w:val="left"/>
+      <w:pPr>
+        <w:ind w:left="4320" w:hanging="360"/>
+      </w:pPr>
+      <w:rPr>
+        <w:rFonts w:ascii="Wingdings" w:hAnsi="Wingdings" w:hint="default"/>
+      </w:rPr>
+    </w:lvl>
+    <w:lvl w:ilvl="6" w:tplc="04090001" w:tentative="1">
+      <w:start w:val="1"/>
+      <w:numFmt w:val="bullet"/>
+      <w:lvlText w:val=""/>
+      <w:lvlJc w:val="left"/>
+      <w:pPr>
+        <w:ind w:left="5040" w:hanging="360"/>
+      </w:pPr>
+      <w:rPr>
+        <w:rFonts w:ascii="Symbol" w:hAnsi="Symbol" w:hint="default"/>
+      </w:rPr>
+    </w:lvl>
+    <w:lvl w:ilvl="7" w:tplc="04090003" w:tentative="1">
+      <w:start w:val="1"/>
+      <w:numFmt w:val="bullet"/>
+      <w:lvlText w:val="o"/>
+      <w:lvlJc w:val="left"/>
+      <w:pPr>
+        <w:ind w:left="5760" w:hanging="360"/>
+      </w:pPr>
+      <w:rPr>
+        <w:rFonts w:ascii="Courier New" w:hAnsi="Courier New" w:cs="Courier New" w:hint="default"/>
+      </w:rPr>
+    </w:lvl>
+    <w:lvl w:ilvl="8" w:tplc="04090005" w:tentative="1">
+      <w:start w:val="1"/>
+      <w:numFmt w:val="bullet"/>
+      <w:lvlText w:val=""/>
+      <w:lvlJc w:val="left"/>
+      <w:pPr>
+        <w:ind w:left="6480" w:hanging="360"/>
+      </w:pPr>
+      <w:rPr>
+        <w:rFonts w:ascii="Wingdings" w:hAnsi="Wingdings" w:hint="default"/>
+      </w:rPr>
+    </w:lvl>
+  </w:abstractNum>
+  <w:abstractNum w:abstractNumId="3" w15:restartNumberingAfterBreak="0">
+    <w:nsid w:val="7EDD3268"/>
+    <w:multiLevelType w:val="hybridMultilevel"/>
+    <w:tmpl w:val="F00829CC"/>
+    <w:lvl w:ilvl="0" w:tplc="04090001">
+      <w:start w:val="1"/>
+      <w:numFmt w:val="bullet"/>
+      <w:lvlText w:val=""/>
+      <w:lvlJc w:val="left"/>
+      <w:pPr>
+        <w:ind w:left="720" w:hanging="360"/>
+      </w:pPr>
+      <w:rPr>
+        <w:rFonts w:ascii="Symbol" w:hAnsi="Symbol" w:hint="default"/>
+      </w:rPr>
+    </w:lvl>
+    <w:lvl w:ilvl="1" w:tplc="04090003" w:tentative="1">
+      <w:start w:val="1"/>
+      <w:numFmt w:val="bullet"/>
+      <w:lvlText w:val="o"/>
+      <w:lvlJc w:val="left"/>
+      <w:pPr>
+        <w:ind w:left="1440" w:hanging="360"/>
+      </w:pPr>
+      <w:rPr>
+        <w:rFonts w:ascii="Courier New" w:hAnsi="Courier New" w:cs="Courier New" w:hint="default"/>
+      </w:rPr>
+    </w:lvl>
+    <w:lvl w:ilvl="2" w:tplc="04090005" w:tentative="1">
+      <w:start w:val="1"/>
+      <w:numFmt w:val="bullet"/>
+      <w:lvlText w:val=""/>
+      <w:lvlJc w:val="left"/>
+      <w:pPr>
+        <w:ind w:left="2160" w:hanging="360"/>
+      </w:pPr>
+      <w:rPr>
+        <w:rFonts w:ascii="Wingdings" w:hAnsi="Wingdings" w:hint="default"/>
+      </w:rPr>
+    </w:lvl>
+    <w:lvl w:ilvl="3" w:tplc="04090001" w:tentative="1">
+      <w:start w:val="1"/>
+      <w:numFmt w:val="bullet"/>
+      <w:lvlText w:val=""/>
+      <w:lvlJc w:val="left"/>
+      <w:pPr>
+        <w:ind w:left="2880" w:hanging="360"/>
+      </w:pPr>
+      <w:rPr>
+        <w:rFonts w:ascii="Symbol" w:hAnsi="Symbol" w:hint="default"/>
+      </w:rPr>
+    </w:lvl>
+    <w:lvl w:ilvl="4" w:tplc="04090003" w:tentative="1">
+      <w:start w:val="1"/>
+      <w:numFmt w:val="bullet"/>
+      <w:lvlText w:val="o"/>
+      <w:lvlJc w:val="left"/>
+      <w:pPr>
+        <w:ind w:left="3600" w:hanging="360"/>
+      </w:pPr>
+      <w:rPr>
+        <w:rFonts w:ascii="Courier New" w:hAnsi="Courier New" w:cs="Courier New" w:hint="default"/>
+      </w:rPr>
+    </w:lvl>
+    <w:lvl w:ilvl="5" w:tplc="04090005" w:tentative="1">
+      <w:start w:val="1"/>
+      <w:numFmt w:val="bullet"/>
+      <w:lvlText w:val=""/>
+      <w:lvlJc w:val="left"/>
+      <w:pPr>
+        <w:ind w:left="4320" w:hanging="360"/>
+      </w:pPr>
+      <w:rPr>
+        <w:rFonts w:ascii="Wingdings" w:hAnsi="Wingdings" w:hint="default"/>
+      </w:rPr>
+    </w:lvl>
+    <w:lvl w:ilvl="6" w:tplc="04090001" w:tentative="1">
+      <w:start w:val="1"/>
+      <w:numFmt w:val="bullet"/>
+      <w:lvlText w:val=""/>
+      <w:lvlJc w:val="left"/>
+      <w:pPr>
+        <w:ind w:left="5040" w:hanging="360"/>
+      </w:pPr>
+      <w:rPr>
+        <w:rFonts w:ascii="Symbol" w:hAnsi="Symbol" w:hint="default"/>
+      </w:rPr>
+    </w:lvl>
+    <w:lvl w:ilvl="7" w:tplc="04090003" w:tentative="1">
+      <w:start w:val="1"/>
+      <w:numFmt w:val="bullet"/>
+      <w:lvlText w:val="o"/>
+      <w:lvlJc w:val="left"/>
+      <w:pPr>
+        <w:ind w:left="5760" w:hanging="360"/>
+      </w:pPr>
+      <w:rPr>
+        <w:rFonts w:ascii="Courier New" w:hAnsi="Courier New" w:cs="Courier New" w:hint="default"/>
+      </w:rPr>
+    </w:lvl>
+    <w:lvl w:ilvl="8" w:tplc="04090005" w:tentative="1">
+      <w:start w:val="1"/>
+      <w:numFmt w:val="bullet"/>
+      <w:lvlText w:val=""/>
+      <w:lvlJc w:val="left"/>
+      <w:pPr>
+        <w:ind w:left="6480" w:hanging="360"/>
+      </w:pPr>
+      <w:rPr>
+        <w:rFonts w:ascii="Wingdings" w:hAnsi="Wingdings" w:hint="default"/>
+      </w:rPr>
+    </w:lvl>
+  </w:abstractNum>
+  <w:num w:numId="1">
+    <w:abstractNumId w:val="0"/>
+  </w:num>
+  <w:num w:numId="2">
+    <w:abstractNumId w:val="3"/>
+  </w:num>
+  <w:num w:numId="3">
+    <w:abstractNumId w:val="2"/>
+  </w:num>
+  <w:num w:numId="4">
+    <w:abstractNumId w:val="1"/>
+  </w:num>
+</w:numbering>
 </file>
 
 <file path=word/styles.xml><?xml version="1.0" encoding="utf-8"?>
@@ -1005,6 +1742,17 @@
     <w:semiHidden/>
     <w:unhideWhenUsed/>
   </w:style>
+  <w:style w:type="paragraph" w:styleId="ListParagraph">
+    <w:name w:val="List Paragraph"/>
+    <w:basedOn w:val="Normal"/>
+    <w:uiPriority w:val="34"/>
+    <w:qFormat/>
+    <w:rsid w:val="0098335D"/>
+    <w:pPr>
+      <w:ind w:left="720"/>
+      <w:contextualSpacing/>
+    </w:pPr>
+  </w:style>
 </w:styles>
 </file>
 

</xml_diff>